<commit_message>
change 24 downstairs  (merged)
</commit_message>
<xml_diff>
--- a/test-document18.docx
+++ b/test-document18.docx
@@ -596,7 +596,29 @@
           <w:szCs w:val="22"/>
           <w14:ligatures w14:val="none"/>
         </w:rPr>
-        <w:t>This document demonstrates the navigation and version control capabilities of milLingoEdit. It contains multiple chapters and sections with varying heading levels.</w:t>
+        <w:t xml:space="preserve">This document demonstrates the navigation and version control capabilities of </w:t>
+      </w:r>
+      <w:proofErr w:type="spellStart"/>
+      <w:r>
+        <w:rPr>
+          <w:rFonts w:ascii="Cambria" w:eastAsia="MS Mincho" w:hAnsi="Cambria" w:cs="Arial"/>
+          <w:kern w:val="0"/>
+          <w:sz w:val="22"/>
+          <w:szCs w:val="22"/>
+          <w14:ligatures w14:val="none"/>
+        </w:rPr>
+        <w:t>milLingoEdit</w:t>
+      </w:r>
+      <w:proofErr w:type="spellEnd"/>
+      <w:r>
+        <w:rPr>
+          <w:rFonts w:ascii="Cambria" w:eastAsia="MS Mincho" w:hAnsi="Cambria" w:cs="Arial"/>
+          <w:kern w:val="0"/>
+          <w:sz w:val="22"/>
+          <w:szCs w:val="22"/>
+          <w14:ligatures w14:val="none"/>
+        </w:rPr>
+        <w:t>. It contains multiple chapters and sections with varying heading levels.</w:t>
       </w:r>
     </w:p>
     <w:p>
@@ -702,7 +724,29 @@
           <w:szCs w:val="22"/>
           <w14:ligatures w14:val="none"/>
         </w:rPr>
-        <w:t>Main content for chapter 1. This demonstrates a second-level heading.</w:t>
+        <w:t xml:space="preserve">Main content for chapter 1. This demonstrates </w:t>
+      </w:r>
+      <w:proofErr w:type="gramStart"/>
+      <w:r>
+        <w:rPr>
+          <w:rFonts w:ascii="Cambria" w:eastAsia="MS Mincho" w:hAnsi="Cambria" w:cs="Arial"/>
+          <w:kern w:val="0"/>
+          <w:sz w:val="22"/>
+          <w:szCs w:val="22"/>
+          <w14:ligatures w14:val="none"/>
+        </w:rPr>
+        <w:t>a second</w:t>
+      </w:r>
+      <w:proofErr w:type="gramEnd"/>
+      <w:r>
+        <w:rPr>
+          <w:rFonts w:ascii="Cambria" w:eastAsia="MS Mincho" w:hAnsi="Cambria" w:cs="Arial"/>
+          <w:kern w:val="0"/>
+          <w:sz w:val="22"/>
+          <w:szCs w:val="22"/>
+          <w14:ligatures w14:val="none"/>
+        </w:rPr>
+        <w:t>-level heading.</w:t>
       </w:r>
     </w:p>
     <w:p>

</xml_diff>